<commit_message>
Fix final project report url issue
</commit_message>
<xml_diff>
--- a/FinalProject/report/VRDL_FinalProject_TEAM19_Report.docx
+++ b/FinalProject/report/VRDL_FinalProject_TEAM19_Report.docx
@@ -103,16 +103,31 @@
           <w:szCs w:val="24"/>
         </w:rPr>
       </w:pPr>
-      <w:hyperlink r:id="rId8" w:history="1">
-        <w:r>
-          <w:rPr>
-            <w:rStyle w:val="a9"/>
-            <w:sz w:val="24"/>
-            <w:szCs w:val="24"/>
-          </w:rPr>
-          <w:t>https://github.com/samuelyutt/Selected-Topics-in-Visual-Recognition-using-Deep-Learning-course/tree/final-project/FinalProject</w:t>
-        </w:r>
-      </w:hyperlink>
+      <w:r>
+        <w:fldChar w:fldCharType="begin"/>
+      </w:r>
+      <w:r>
+        <w:instrText>HYPERLINK "https://github.com/samuelyutt/Selected-Topics-in-Visual-Recognition-using-Deep-Learning-course/tree/final-project/FinalProject"</w:instrText>
+      </w:r>
+      <w:r>
+        <w:fldChar w:fldCharType="separate"/>
+      </w:r>
+      <w:r>
+        <w:rPr>
+          <w:rStyle w:val="a9"/>
+          <w:sz w:val="24"/>
+          <w:szCs w:val="24"/>
+        </w:rPr>
+        <w:t>https://github.com/samuelyutt/Selected-Topics-in-Visual-Recognition-using-Deep-Learning-course/tree/final-project/FinalProject</w:t>
+      </w:r>
+      <w:r>
+        <w:rPr>
+          <w:rStyle w:val="a9"/>
+          <w:sz w:val="24"/>
+          <w:szCs w:val="24"/>
+        </w:rPr>
+        <w:fldChar w:fldCharType="end"/>
+      </w:r>
     </w:p>
     <w:p>
       <w:pPr>
@@ -413,7 +428,7 @@
                     </pic:cNvPicPr>
                   </pic:nvPicPr>
                   <pic:blipFill>
-                    <a:blip r:embed="rId9" cstate="print">
+                    <a:blip r:embed="rId8" cstate="print">
                       <a:extLst>
                         <a:ext uri="{28A0092B-C50C-407E-A947-70E740481C1C}">
                           <a14:useLocalDpi xmlns:a14="http://schemas.microsoft.com/office/drawing/2010/main" val="0"/>
@@ -662,7 +677,7 @@
                     <pic:cNvPicPr/>
                   </pic:nvPicPr>
                   <pic:blipFill>
-                    <a:blip r:embed="rId10"/>
+                    <a:blip r:embed="rId9"/>
                     <a:stretch>
                       <a:fillRect/>
                     </a:stretch>
@@ -839,7 +854,7 @@
                     <pic:cNvPicPr/>
                   </pic:nvPicPr>
                   <pic:blipFill>
-                    <a:blip r:embed="rId11"/>
+                    <a:blip r:embed="rId10"/>
                     <a:stretch>
                       <a:fillRect/>
                     </a:stretch>
@@ -1236,6 +1251,57 @@
                 <pic:pic xmlns:pic="http://schemas.openxmlformats.org/drawingml/2006/picture">
                   <pic:nvPicPr>
                     <pic:cNvPr id="4" name="圖片 8"/>
+                    <pic:cNvPicPr>
+                      <a:picLocks noChangeAspect="1" noChangeArrowheads="1"/>
+                    </pic:cNvPicPr>
+                  </pic:nvPicPr>
+                  <pic:blipFill>
+                    <a:blip r:embed="rId11"/>
+                    <a:stretch>
+                      <a:fillRect/>
+                    </a:stretch>
+                  </pic:blipFill>
+                  <pic:spPr bwMode="auto">
+                    <a:xfrm>
+                      <a:off x="0" y="0"/>
+                      <a:ext cx="2824480" cy="2824480"/>
+                    </a:xfrm>
+                    <a:prstGeom prst="rect">
+                      <a:avLst/>
+                    </a:prstGeom>
+                  </pic:spPr>
+                </pic:pic>
+              </a:graphicData>
+            </a:graphic>
+          </wp:inline>
+        </w:drawing>
+      </w:r>
+      <w:r>
+        <w:rPr>
+          <w:rFonts w:hint="eastAsia"/>
+        </w:rPr>
+        <w:t xml:space="preserve"> </w:t>
+      </w:r>
+      <w:r>
+        <w:t xml:space="preserve">   </w:t>
+      </w:r>
+      <w:r>
+        <w:rPr>
+          <w:noProof/>
+        </w:rPr>
+        <w:drawing>
+          <wp:inline distT="0" distB="0" distL="0" distR="0" wp14:anchorId="730FED84" wp14:editId="4517D551">
+            <wp:extent cx="2824480" cy="2824480"/>
+            <wp:effectExtent l="0" t="0" r="0" b="0"/>
+            <wp:docPr id="5" name="圖片 9"/>
+            <wp:cNvGraphicFramePr>
+              <a:graphicFrameLocks xmlns:a="http://schemas.openxmlformats.org/drawingml/2006/main" noChangeAspect="1"/>
+            </wp:cNvGraphicFramePr>
+            <a:graphic xmlns:a="http://schemas.openxmlformats.org/drawingml/2006/main">
+              <a:graphicData uri="http://schemas.openxmlformats.org/drawingml/2006/picture">
+                <pic:pic xmlns:pic="http://schemas.openxmlformats.org/drawingml/2006/picture">
+                  <pic:nvPicPr>
+                    <pic:cNvPr id="5" name="圖片 9"/>
                     <pic:cNvPicPr>
                       <a:picLocks noChangeAspect="1" noChangeArrowheads="1"/>
                     </pic:cNvPicPr>
@@ -1261,57 +1327,6 @@
           </wp:inline>
         </w:drawing>
       </w:r>
-      <w:r>
-        <w:rPr>
-          <w:rFonts w:hint="eastAsia"/>
-        </w:rPr>
-        <w:t xml:space="preserve"> </w:t>
-      </w:r>
-      <w:r>
-        <w:t xml:space="preserve">   </w:t>
-      </w:r>
-      <w:r>
-        <w:rPr>
-          <w:noProof/>
-        </w:rPr>
-        <w:drawing>
-          <wp:inline distT="0" distB="0" distL="0" distR="0" wp14:anchorId="730FED84" wp14:editId="4517D551">
-            <wp:extent cx="2824480" cy="2824480"/>
-            <wp:effectExtent l="0" t="0" r="0" b="0"/>
-            <wp:docPr id="5" name="圖片 9"/>
-            <wp:cNvGraphicFramePr>
-              <a:graphicFrameLocks xmlns:a="http://schemas.openxmlformats.org/drawingml/2006/main" noChangeAspect="1"/>
-            </wp:cNvGraphicFramePr>
-            <a:graphic xmlns:a="http://schemas.openxmlformats.org/drawingml/2006/main">
-              <a:graphicData uri="http://schemas.openxmlformats.org/drawingml/2006/picture">
-                <pic:pic xmlns:pic="http://schemas.openxmlformats.org/drawingml/2006/picture">
-                  <pic:nvPicPr>
-                    <pic:cNvPr id="5" name="圖片 9"/>
-                    <pic:cNvPicPr>
-                      <a:picLocks noChangeAspect="1" noChangeArrowheads="1"/>
-                    </pic:cNvPicPr>
-                  </pic:nvPicPr>
-                  <pic:blipFill>
-                    <a:blip r:embed="rId13"/>
-                    <a:stretch>
-                      <a:fillRect/>
-                    </a:stretch>
-                  </pic:blipFill>
-                  <pic:spPr bwMode="auto">
-                    <a:xfrm>
-                      <a:off x="0" y="0"/>
-                      <a:ext cx="2824480" cy="2824480"/>
-                    </a:xfrm>
-                    <a:prstGeom prst="rect">
-                      <a:avLst/>
-                    </a:prstGeom>
-                  </pic:spPr>
-                </pic:pic>
-              </a:graphicData>
-            </a:graphic>
-          </wp:inline>
-        </w:drawing>
-      </w:r>
     </w:p>
     <w:p>
       <w:pPr>
@@ -1745,7 +1760,7 @@
                     </pic:cNvPicPr>
                   </pic:nvPicPr>
                   <pic:blipFill>
-                    <a:blip r:embed="rId14"/>
+                    <a:blip r:embed="rId13"/>
                     <a:stretch>
                       <a:fillRect/>
                     </a:stretch>
@@ -1796,7 +1811,7 @@
                     </pic:cNvPicPr>
                   </pic:nvPicPr>
                   <pic:blipFill rotWithShape="1">
-                    <a:blip r:embed="rId15"/>
+                    <a:blip r:embed="rId14"/>
                     <a:srcRect r="23258"/>
                     <a:stretch/>
                   </pic:blipFill>
@@ -2035,9 +2050,9 @@
       <w:pPr>
         <w:jc w:val="both"/>
         <w:sectPr>
-          <w:headerReference w:type="default" r:id="rId16"/>
-          <w:footerReference w:type="even" r:id="rId17"/>
-          <w:footerReference w:type="default" r:id="rId18"/>
+          <w:headerReference w:type="default" r:id="rId15"/>
+          <w:footerReference w:type="even" r:id="rId16"/>
+          <w:footerReference w:type="default" r:id="rId17"/>
           <w:type w:val="continuous"/>
           <w:pgSz w:w="11906" w:h="16838"/>
           <w:pgMar w:top="1440" w:right="1080" w:bottom="1440" w:left="1080" w:header="680" w:footer="907" w:gutter="0"/>
@@ -4184,7 +4199,7 @@
                           </pic:cNvPicPr>
                         </pic:nvPicPr>
                         <pic:blipFill>
-                          <a:blip r:embed="rId19" cstate="print">
+                          <a:blip r:embed="rId18" cstate="print">
                             <a:extLst>
                               <a:ext uri="{28A0092B-C50C-407E-A947-70E740481C1C}">
                                 <a14:useLocalDpi xmlns:a14="http://schemas.microsoft.com/office/drawing/2010/main" val="0"/>
@@ -4245,7 +4260,7 @@
                           </pic:cNvPicPr>
                         </pic:nvPicPr>
                         <pic:blipFill>
-                          <a:blip r:embed="rId20" cstate="print">
+                          <a:blip r:embed="rId19" cstate="print">
                             <a:extLst>
                               <a:ext uri="{28A0092B-C50C-407E-A947-70E740481C1C}">
                                 <a14:useLocalDpi xmlns:a14="http://schemas.microsoft.com/office/drawing/2010/main" val="0"/>
@@ -4305,7 +4320,7 @@
                           <pic:cNvPicPr/>
                         </pic:nvPicPr>
                         <pic:blipFill rotWithShape="1">
-                          <a:blip r:embed="rId21"/>
+                          <a:blip r:embed="rId20"/>
                           <a:srcRect l="4301" t="2509" r="2122" b="3915"/>
                           <a:stretch/>
                         </pic:blipFill>
@@ -4398,7 +4413,7 @@
                           </pic:cNvPicPr>
                         </pic:nvPicPr>
                         <pic:blipFill>
-                          <a:blip r:embed="rId22" cstate="print">
+                          <a:blip r:embed="rId21" cstate="print">
                             <a:extLst>
                               <a:ext uri="{28A0092B-C50C-407E-A947-70E740481C1C}">
                                 <a14:useLocalDpi xmlns:a14="http://schemas.microsoft.com/office/drawing/2010/main" val="0"/>
@@ -4455,7 +4470,7 @@
                           <pic:cNvPicPr/>
                         </pic:nvPicPr>
                         <pic:blipFill rotWithShape="1">
-                          <a:blip r:embed="rId23"/>
+                          <a:blip r:embed="rId22"/>
                           <a:srcRect l="4073" t="2716" r="2206" b="3904"/>
                           <a:stretch/>
                         </pic:blipFill>
@@ -6612,7 +6627,7 @@
             <wp:cNvGraphicFramePr/>
             <a:graphic xmlns:a="http://schemas.openxmlformats.org/drawingml/2006/main">
               <a:graphicData uri="http://schemas.openxmlformats.org/drawingml/2006/chart">
-                <c:chart xmlns:c="http://schemas.openxmlformats.org/drawingml/2006/chart" xmlns:r="http://schemas.openxmlformats.org/officeDocument/2006/relationships" r:id="rId24"/>
+                <c:chart xmlns:c="http://schemas.openxmlformats.org/drawingml/2006/chart" xmlns:r="http://schemas.openxmlformats.org/officeDocument/2006/relationships" r:id="rId23"/>
               </a:graphicData>
             </a:graphic>
           </wp:inline>
@@ -7044,7 +7059,7 @@
           <w:shd w:val="clear" w:color="auto" w:fill="FFFFFF"/>
         </w:rPr>
       </w:pPr>
-      <w:hyperlink r:id="rId25" w:history="1">
+      <w:hyperlink r:id="rId24" w:history="1">
         <w:r>
           <w:rPr>
             <w:color w:val="000000" w:themeColor="text1"/>
@@ -7235,7 +7250,7 @@
           <w:shd w:val="clear" w:color="auto" w:fill="FFFFFF"/>
         </w:rPr>
       </w:pPr>
-      <w:hyperlink r:id="rId26" w:history="1">
+      <w:hyperlink r:id="rId25" w:history="1">
         <w:r>
           <w:rPr>
             <w:color w:val="000000" w:themeColor="text1"/>
@@ -7491,6 +7506,11 @@
         <w:docPartUnique/>
       </w:docPartObj>
     </w:sdtPr>
+    <w:sdtEndPr>
+      <w:rPr>
+        <w:rStyle w:val="af"/>
+      </w:rPr>
+    </w:sdtEndPr>
     <w:sdtContent>
       <w:p>
         <w:pPr>
@@ -7544,6 +7564,11 @@
         <w:docPartUnique/>
       </w:docPartObj>
     </w:sdtPr>
+    <w:sdtEndPr>
+      <w:rPr>
+        <w:rStyle w:val="af"/>
+      </w:rPr>
+    </w:sdtEndPr>
     <w:sdtContent>
       <w:p>
         <w:pPr>

</xml_diff>